<commit_message>
Getting the Commvault Runbook Added
</commit_message>
<xml_diff>
--- a/resiliency/protectionmedia/Runbook - Commvault on Skytap IBM i Full Backup and Restore - 1.2 Final.docx
+++ b/resiliency/protectionmedia/Runbook - Commvault on Skytap IBM i Full Backup and Restore - 1.2 Final.docx
@@ -3822,7 +3822,7 @@
   <w:docDefaults>
     <w:rPrDefault>
       <w:rPr>
-        <w:rFonts w:asciiTheme="minorHAnsi" w:eastAsiaTheme="minorHAnsi" w:hAnsiTheme="minorHAnsi" w:cstheme="minorBidi"/>
+        <w:rFonts w:asciiTheme="minorHAnsi" w:hAnsiTheme="minorHAnsi" w:eastAsiaTheme="minorHAnsi" w:cstheme="minorBidi"/>
         <w:sz w:val="22"/>
         <w:szCs w:val="22"/>
         <w:lang w:val="en-US" w:eastAsia="en-US" w:bidi="ar-SA"/>
@@ -3837,14 +3837,14 @@
   <w:latentStyles w:defLockedState="0" w:defUIPriority="99" w:defSemiHidden="0" w:defUnhideWhenUsed="0" w:defQFormat="0" w:count="376">
     <w:lsdException w:name="Normal" w:uiPriority="0" w:qFormat="1"/>
     <w:lsdException w:name="heading 1" w:uiPriority="9" w:qFormat="1"/>
-    <w:lsdException w:name="heading 2" w:semiHidden="1" w:uiPriority="9" w:unhideWhenUsed="1" w:qFormat="1"/>
-    <w:lsdException w:name="heading 3" w:semiHidden="1" w:uiPriority="9" w:unhideWhenUsed="1" w:qFormat="1"/>
-    <w:lsdException w:name="heading 4" w:semiHidden="1" w:uiPriority="9" w:unhideWhenUsed="1" w:qFormat="1"/>
-    <w:lsdException w:name="heading 5" w:semiHidden="1" w:uiPriority="9" w:unhideWhenUsed="1" w:qFormat="1"/>
-    <w:lsdException w:name="heading 6" w:semiHidden="1" w:uiPriority="9" w:unhideWhenUsed="1" w:qFormat="1"/>
-    <w:lsdException w:name="heading 7" w:semiHidden="1" w:uiPriority="9" w:unhideWhenUsed="1" w:qFormat="1"/>
-    <w:lsdException w:name="heading 8" w:semiHidden="1" w:uiPriority="9" w:unhideWhenUsed="1" w:qFormat="1"/>
-    <w:lsdException w:name="heading 9" w:semiHidden="1" w:uiPriority="9" w:unhideWhenUsed="1" w:qFormat="1"/>
+    <w:lsdException w:name="heading 2" w:uiPriority="9" w:semiHidden="1" w:unhideWhenUsed="1" w:qFormat="1"/>
+    <w:lsdException w:name="heading 3" w:uiPriority="9" w:semiHidden="1" w:unhideWhenUsed="1" w:qFormat="1"/>
+    <w:lsdException w:name="heading 4" w:uiPriority="9" w:semiHidden="1" w:unhideWhenUsed="1" w:qFormat="1"/>
+    <w:lsdException w:name="heading 5" w:uiPriority="9" w:semiHidden="1" w:unhideWhenUsed="1" w:qFormat="1"/>
+    <w:lsdException w:name="heading 6" w:uiPriority="9" w:semiHidden="1" w:unhideWhenUsed="1" w:qFormat="1"/>
+    <w:lsdException w:name="heading 7" w:uiPriority="9" w:semiHidden="1" w:unhideWhenUsed="1" w:qFormat="1"/>
+    <w:lsdException w:name="heading 8" w:uiPriority="9" w:semiHidden="1" w:unhideWhenUsed="1" w:qFormat="1"/>
+    <w:lsdException w:name="heading 9" w:uiPriority="9" w:semiHidden="1" w:unhideWhenUsed="1" w:qFormat="1"/>
     <w:lsdException w:name="index 1" w:semiHidden="1" w:unhideWhenUsed="1"/>
     <w:lsdException w:name="index 2" w:semiHidden="1" w:unhideWhenUsed="1"/>
     <w:lsdException w:name="index 3" w:semiHidden="1" w:unhideWhenUsed="1"/>
@@ -3854,22 +3854,22 @@
     <w:lsdException w:name="index 7" w:semiHidden="1" w:unhideWhenUsed="1"/>
     <w:lsdException w:name="index 8" w:semiHidden="1" w:unhideWhenUsed="1"/>
     <w:lsdException w:name="index 9" w:semiHidden="1" w:unhideWhenUsed="1"/>
-    <w:lsdException w:name="toc 1" w:semiHidden="1" w:uiPriority="39" w:unhideWhenUsed="1"/>
-    <w:lsdException w:name="toc 2" w:semiHidden="1" w:uiPriority="39" w:unhideWhenUsed="1"/>
-    <w:lsdException w:name="toc 3" w:semiHidden="1" w:uiPriority="39" w:unhideWhenUsed="1"/>
-    <w:lsdException w:name="toc 4" w:semiHidden="1" w:uiPriority="39" w:unhideWhenUsed="1"/>
-    <w:lsdException w:name="toc 5" w:semiHidden="1" w:uiPriority="39" w:unhideWhenUsed="1"/>
-    <w:lsdException w:name="toc 6" w:semiHidden="1" w:uiPriority="39" w:unhideWhenUsed="1"/>
-    <w:lsdException w:name="toc 7" w:semiHidden="1" w:uiPriority="39" w:unhideWhenUsed="1"/>
-    <w:lsdException w:name="toc 8" w:semiHidden="1" w:uiPriority="39" w:unhideWhenUsed="1"/>
-    <w:lsdException w:name="toc 9" w:semiHidden="1" w:uiPriority="39" w:unhideWhenUsed="1"/>
+    <w:lsdException w:name="toc 1" w:uiPriority="39" w:semiHidden="1" w:unhideWhenUsed="1"/>
+    <w:lsdException w:name="toc 2" w:uiPriority="39" w:semiHidden="1" w:unhideWhenUsed="1"/>
+    <w:lsdException w:name="toc 3" w:uiPriority="39" w:semiHidden="1" w:unhideWhenUsed="1"/>
+    <w:lsdException w:name="toc 4" w:uiPriority="39" w:semiHidden="1" w:unhideWhenUsed="1"/>
+    <w:lsdException w:name="toc 5" w:uiPriority="39" w:semiHidden="1" w:unhideWhenUsed="1"/>
+    <w:lsdException w:name="toc 6" w:uiPriority="39" w:semiHidden="1" w:unhideWhenUsed="1"/>
+    <w:lsdException w:name="toc 7" w:uiPriority="39" w:semiHidden="1" w:unhideWhenUsed="1"/>
+    <w:lsdException w:name="toc 8" w:uiPriority="39" w:semiHidden="1" w:unhideWhenUsed="1"/>
+    <w:lsdException w:name="toc 9" w:uiPriority="39" w:semiHidden="1" w:unhideWhenUsed="1"/>
     <w:lsdException w:name="Normal Indent" w:semiHidden="1" w:unhideWhenUsed="1"/>
     <w:lsdException w:name="footnote text" w:semiHidden="1" w:unhideWhenUsed="1"/>
     <w:lsdException w:name="annotation text" w:semiHidden="1" w:unhideWhenUsed="1"/>
     <w:lsdException w:name="header" w:semiHidden="1" w:unhideWhenUsed="1"/>
     <w:lsdException w:name="footer" w:semiHidden="1" w:unhideWhenUsed="1"/>
     <w:lsdException w:name="index heading" w:semiHidden="1" w:unhideWhenUsed="1"/>
-    <w:lsdException w:name="caption" w:semiHidden="1" w:uiPriority="35" w:unhideWhenUsed="1" w:qFormat="1"/>
+    <w:lsdException w:name="caption" w:uiPriority="35" w:semiHidden="1" w:unhideWhenUsed="1" w:qFormat="1"/>
     <w:lsdException w:name="table of figures" w:semiHidden="1" w:unhideWhenUsed="1"/>
     <w:lsdException w:name="envelope address" w:semiHidden="1" w:unhideWhenUsed="1"/>
     <w:lsdException w:name="envelope return" w:semiHidden="1" w:unhideWhenUsed="1"/>
@@ -3900,7 +3900,7 @@
     <w:lsdException w:name="Title" w:uiPriority="10" w:qFormat="1"/>
     <w:lsdException w:name="Closing" w:semiHidden="1" w:unhideWhenUsed="1"/>
     <w:lsdException w:name="Signature" w:semiHidden="1" w:unhideWhenUsed="1"/>
-    <w:lsdException w:name="Default Paragraph Font" w:semiHidden="1" w:uiPriority="1" w:unhideWhenUsed="1"/>
+    <w:lsdException w:name="Default Paragraph Font" w:uiPriority="1" w:semiHidden="1" w:unhideWhenUsed="1"/>
     <w:lsdException w:name="Body Text" w:semiHidden="1" w:unhideWhenUsed="1"/>
     <w:lsdException w:name="Body Text Indent" w:semiHidden="1" w:unhideWhenUsed="1"/>
     <w:lsdException w:name="List Continue" w:semiHidden="1" w:unhideWhenUsed="1"/>
@@ -4100,8 +4100,8 @@
     <w:lsdException w:name="Subtle Reference" w:uiPriority="31" w:qFormat="1"/>
     <w:lsdException w:name="Intense Reference" w:uiPriority="32" w:qFormat="1"/>
     <w:lsdException w:name="Book Title" w:uiPriority="33" w:qFormat="1"/>
-    <w:lsdException w:name="Bibliography" w:semiHidden="1" w:uiPriority="37" w:unhideWhenUsed="1"/>
-    <w:lsdException w:name="TOC Heading" w:semiHidden="1" w:uiPriority="39" w:unhideWhenUsed="1" w:qFormat="1"/>
+    <w:lsdException w:name="Bibliography" w:uiPriority="37" w:semiHidden="1" w:unhideWhenUsed="1"/>
+    <w:lsdException w:name="TOC Heading" w:uiPriority="39" w:semiHidden="1" w:unhideWhenUsed="1" w:qFormat="1"/>
     <w:lsdException w:name="Plain Table 1" w:uiPriority="41"/>
     <w:lsdException w:name="Plain Table 2" w:uiPriority="42"/>
     <w:lsdException w:name="Plain Table 3" w:uiPriority="43"/>
@@ -4212,17 +4212,17 @@
     <w:lsdException w:name="Unresolved Mention" w:semiHidden="1" w:unhideWhenUsed="1"/>
     <w:lsdException w:name="Smart Link" w:semiHidden="1" w:unhideWhenUsed="1"/>
   </w:latentStyles>
-  <w:style w:type="paragraph" w:default="1" w:styleId="Normal">
+  <w:style w:type="paragraph" w:styleId="Normal" w:default="1">
     <w:name w:val="Normal"/>
     <w:qFormat/>
   </w:style>
-  <w:style w:type="character" w:default="1" w:styleId="DefaultParagraphFont">
+  <w:style w:type="character" w:styleId="DefaultParagraphFont" w:default="1">
     <w:name w:val="Default Paragraph Font"/>
     <w:uiPriority w:val="1"/>
     <w:semiHidden/>
     <w:unhideWhenUsed/>
   </w:style>
-  <w:style w:type="table" w:default="1" w:styleId="TableNormal">
+  <w:style w:type="table" w:styleId="TableNormal" w:default="1">
     <w:name w:val="Normal Table"/>
     <w:uiPriority w:val="99"/>
     <w:semiHidden/>
@@ -4237,7 +4237,7 @@
       </w:tblCellMar>
     </w:tblPr>
   </w:style>
-  <w:style w:type="numbering" w:default="1" w:styleId="NoList">
+  <w:style w:type="numbering" w:styleId="NoList" w:default="1">
     <w:name w:val="No List"/>
     <w:uiPriority w:val="99"/>
     <w:semiHidden/>
@@ -4290,21 +4290,21 @@
       <w:contextualSpacing/>
     </w:pPr>
     <w:rPr>
-      <w:rFonts w:asciiTheme="majorHAnsi" w:eastAsiaTheme="majorEastAsia" w:hAnsiTheme="majorHAnsi" w:cstheme="majorBidi"/>
+      <w:rFonts w:asciiTheme="majorHAnsi" w:hAnsiTheme="majorHAnsi" w:eastAsiaTheme="majorEastAsia" w:cstheme="majorBidi"/>
       <w:spacing w:val="-10"/>
       <w:kern w:val="28"/>
       <w:sz w:val="56"/>
       <w:szCs w:val="56"/>
     </w:rPr>
   </w:style>
-  <w:style w:type="character" w:customStyle="1" w:styleId="TitleChar">
+  <w:style w:type="character" w:styleId="TitleChar" w:customStyle="1">
     <w:name w:val="Title Char"/>
     <w:basedOn w:val="DefaultParagraphFont"/>
     <w:link w:val="Title"/>
     <w:uiPriority w:val="10"/>
     <w:rsid w:val="00567A0B"/>
     <w:rPr>
-      <w:rFonts w:asciiTheme="majorHAnsi" w:eastAsiaTheme="majorEastAsia" w:hAnsiTheme="majorHAnsi" w:cstheme="majorBidi"/>
+      <w:rFonts w:asciiTheme="majorHAnsi" w:hAnsiTheme="majorHAnsi" w:eastAsiaTheme="majorEastAsia" w:cstheme="majorBidi"/>
       <w:spacing w:val="-10"/>
       <w:kern w:val="28"/>
       <w:sz w:val="56"/>
@@ -4369,7 +4369,7 @@
       <w:szCs w:val="20"/>
     </w:rPr>
   </w:style>
-  <w:style w:type="character" w:customStyle="1" w:styleId="CommentTextChar">
+  <w:style w:type="character" w:styleId="CommentTextChar" w:customStyle="1">
     <w:name w:val="Comment Text Char"/>
     <w:basedOn w:val="DefaultParagraphFont"/>
     <w:link w:val="CommentText"/>
@@ -4394,7 +4394,7 @@
       <w:bCs/>
     </w:rPr>
   </w:style>
-  <w:style w:type="character" w:customStyle="1" w:styleId="CommentSubjectChar">
+  <w:style w:type="character" w:styleId="CommentSubjectChar" w:customStyle="1">
     <w:name w:val="Comment Subject Char"/>
     <w:basedOn w:val="CommentTextChar"/>
     <w:link w:val="CommentSubject"/>

</xml_diff>